<commit_message>
Advances in taller 1
</commit_message>
<xml_diff>
--- a/_semester_1/_introduction_to_research/_workshops_training/Taller 1/Taller 1.docx
+++ b/_semester_1/_introduction_to_research/_workshops_training/Taller 1/Taller 1.docx
@@ -13,7 +13,7 @@
         <w:rPr>
           <w:b/>
         </w:rPr>
-        <w:t>Taller 1</w:t>
+        <w:t>Maestría en ingeniería con énfasis en ingeniería de sistemas y computación</w:t>
       </w:r>
     </w:p>
     <w:p>
@@ -28,20 +28,6 @@
           <w:b/>
         </w:rPr>
         <w:t>Introducción a la investigación</w:t>
-      </w:r>
-    </w:p>
-    <w:p>
-      <w:pPr>
-        <w:pStyle w:val="NoSpacing"/>
-        <w:rPr>
-          <w:b/>
-        </w:rPr>
-      </w:pPr>
-      <w:r>
-        <w:rPr>
-          <w:b/>
-        </w:rPr>
-        <w:t>Maestría en ingeniería con énfasis en ingeniería de sistemas y computación</w:t>
       </w:r>
     </w:p>
     <w:p>
@@ -87,48 +73,139 @@
           <w:b/>
           <w:sz w:val="28"/>
         </w:rPr>
+        <w:t xml:space="preserve">Taller 1: </w:t>
+      </w:r>
+      <w:r>
+        <w:rPr>
+          <w:b/>
+          <w:sz w:val="28"/>
+        </w:rPr>
         <w:t>Definición del Tema de Investigación</w:t>
       </w:r>
     </w:p>
     <w:p>
       <w:pPr>
         <w:jc w:val="both"/>
-        <w:rPr>
-          <w:b/>
-        </w:rPr>
-      </w:pPr>
-      <w:r>
-        <w:rPr>
-          <w:b/>
-        </w:rPr>
-        <w:t>Fuentes exploradas</w:t>
-      </w:r>
+      </w:pPr>
     </w:p>
     <w:p>
       <w:pPr>
         <w:jc w:val="both"/>
       </w:pPr>
       <w:r>
+        <w:rPr>
+          <w:b/>
+          <w:i/>
+        </w:rPr>
+        <w:t>Fuentes</w:t>
+      </w:r>
+      <w:r>
+        <w:rPr>
+          <w:b/>
+          <w:i/>
+        </w:rPr>
+        <w:t xml:space="preserve"> de datos</w:t>
+      </w:r>
+      <w:r>
+        <w:rPr>
+          <w:b/>
+          <w:i/>
+        </w:rPr>
+        <w:t xml:space="preserve"> exploradas</w:t>
+      </w:r>
+      <w:r>
+        <w:t xml:space="preserve">: </w:t>
+      </w:r>
+      <w:r>
         <w:t>SCOPUS, ResearchGate, Google Scholar</w:t>
       </w:r>
     </w:p>
     <w:p>
       <w:pPr>
         <w:jc w:val="both"/>
-      </w:pPr>
+        <w:rPr>
+          <w:lang w:val="en-US"/>
+        </w:rPr>
+      </w:pPr>
+      <w:r>
+        <w:rPr>
+          <w:b/>
+          <w:i/>
+          <w:lang w:val="en-US"/>
+        </w:rPr>
+        <w:t>Keywords</w:t>
+      </w:r>
+      <w:r>
+        <w:rPr>
+          <w:lang w:val="en-US"/>
+        </w:rPr>
+        <w:t xml:space="preserve">: </w:t>
+      </w:r>
+      <w:r>
+        <w:rPr>
+          <w:lang w:val="en-US"/>
+        </w:rPr>
+        <w:t>c</w:t>
+      </w:r>
+      <w:r>
+        <w:rPr>
+          <w:lang w:val="en-US"/>
+        </w:rPr>
+        <w:t xml:space="preserve">ropland mapping, remote sensing, </w:t>
+      </w:r>
+      <w:r>
+        <w:rPr>
+          <w:lang w:val="en-US"/>
+        </w:rPr>
+        <w:t>image recognition, bean landraces, common bean</w:t>
+      </w:r>
+      <w:r>
+        <w:rPr>
+          <w:lang w:val="en-US"/>
+        </w:rPr>
+        <w:t>, land-cover mapping, land-use</w:t>
+      </w:r>
     </w:p>
     <w:p>
       <w:pPr>
         <w:jc w:val="both"/>
-        <w:rPr>
-          <w:b/>
-        </w:rPr>
-      </w:pPr>
-      <w:r>
-        <w:rPr>
-          <w:b/>
-        </w:rPr>
-        <w:t>Identificación de palabras clave (keywords)</w:t>
+      </w:pPr>
+      <w:r>
+        <w:rPr>
+          <w:b/>
+          <w:i/>
+        </w:rPr>
+        <w:t>Autores</w:t>
+      </w:r>
+      <w:r>
+        <w:t>:</w:t>
+      </w:r>
+      <w:r>
+        <w:t xml:space="preserve"> </w:t>
+      </w:r>
+      <w:r>
+        <w:t>Perushan</w:t>
+      </w:r>
+      <w:r>
+        <w:t xml:space="preserve"> </w:t>
+      </w:r>
+      <w:r>
+        <w:t>Rajah</w:t>
+      </w:r>
+      <w:r>
+        <w:t xml:space="preserve">, </w:t>
+      </w:r>
+      <w:r>
+        <w:t>Priscylla Ferraz Câmara Monteiro</w:t>
+      </w:r>
+      <w:r>
+        <w:t xml:space="preserve">, </w:t>
+      </w:r>
+      <w:r>
+        <w:t>Jianfeng</w:t>
+      </w:r>
+      <w:r>
+        <w:t xml:space="preserve"> Zhou</w:t>
       </w:r>
     </w:p>
     <w:p>
@@ -144,41 +221,143 @@
           <w:i/>
           <w:lang w:val="en-US"/>
         </w:rPr>
-        <w:t>Keywords</w:t>
-      </w:r>
-      <w:r>
-        <w:rPr>
-          <w:lang w:val="en-US"/>
-        </w:rPr>
+        <w:t>Journals</w:t>
+      </w:r>
+      <w:r>
+        <w:rPr>
+          <w:lang w:val="en-US"/>
+        </w:rPr>
+        <w:t>: Scientia Agricola, Precision Agriculture</w:t>
+      </w:r>
+      <w:r>
+        <w:rPr>
+          <w:lang w:val="en-US"/>
+        </w:rPr>
+        <w:t xml:space="preserve">, </w:t>
+      </w:r>
+      <w:r>
+        <w:rPr>
+          <w:lang w:val="en-US"/>
+        </w:rPr>
+        <w:t xml:space="preserve">IEEE </w:t>
+      </w:r>
+      <w:r>
+        <w:rPr>
+          <w:lang w:val="en-US"/>
+        </w:rPr>
+        <w:t>Journal of selected t</w:t>
+      </w:r>
+      <w:r>
+        <w:rPr>
+          <w:lang w:val="en-US"/>
+        </w:rPr>
+        <w:t xml:space="preserve">opics </w:t>
+      </w:r>
+      <w:r>
+        <w:rPr>
+          <w:lang w:val="en-US"/>
+        </w:rPr>
+        <w:t>i</w:t>
+      </w:r>
+      <w:r>
+        <w:rPr>
+          <w:lang w:val="en-US"/>
+        </w:rPr>
+        <w:t xml:space="preserve">n </w:t>
+      </w:r>
+      <w:r>
+        <w:rPr>
+          <w:lang w:val="en-US"/>
+        </w:rPr>
+        <w:t>A</w:t>
+      </w:r>
+      <w:r>
+        <w:rPr>
+          <w:lang w:val="en-US"/>
+        </w:rPr>
+        <w:t xml:space="preserve">pplied Earth Observations </w:t>
+      </w:r>
+      <w:r>
+        <w:rPr>
+          <w:lang w:val="en-US"/>
+        </w:rPr>
+        <w:t>a</w:t>
+      </w:r>
+      <w:r>
+        <w:rPr>
+          <w:lang w:val="en-US"/>
+        </w:rPr>
+        <w:t>nd Remote Sensing</w:t>
+      </w:r>
+    </w:p>
+    <w:p>
+      <w:pPr>
+        <w:pStyle w:val="ListParagraph"/>
+        <w:numPr>
+          <w:ilvl w:val="0"/>
+          <w:numId w:val="1"/>
+        </w:numPr>
+        <w:jc w:val="both"/>
+      </w:pPr>
+      <w:r>
+        <w:rPr>
+          <w:b/>
+          <w:i/>
+        </w:rPr>
+        <w:t>Búsqueda por keywords y autores</w:t>
+      </w:r>
+      <w:r>
+        <w:t xml:space="preserve">: 10 referencias hasta el momento. Revisar archivo </w:t>
+      </w:r>
+      <w:r>
+        <w:rPr>
+          <w:i/>
+        </w:rPr>
+        <w:t>thesis_references.bib</w:t>
+      </w:r>
+    </w:p>
+    <w:p>
+      <w:pPr>
+        <w:pStyle w:val="ListParagraph"/>
+        <w:numPr>
+          <w:ilvl w:val="0"/>
+          <w:numId w:val="1"/>
+        </w:numPr>
+        <w:jc w:val="both"/>
+      </w:pPr>
+      <w:r>
+        <w:rPr>
+          <w:b/>
+          <w:i/>
+        </w:rPr>
+        <w:t>Búsqueda por revistas y conferencias</w:t>
+      </w:r>
+      <w:r>
         <w:t xml:space="preserve">: </w:t>
       </w:r>
       <w:r>
-        <w:rPr>
-          <w:lang w:val="en-US"/>
-        </w:rPr>
-        <w:t xml:space="preserve">Cropland mapping, remote sensing, </w:t>
-      </w:r>
-      <w:r>
-        <w:rPr>
-          <w:lang w:val="en-US"/>
-        </w:rPr>
-        <w:t>image recognition, bean landraces, common bean</w:t>
-      </w:r>
-      <w:r>
-        <w:rPr>
-          <w:lang w:val="en-US"/>
-        </w:rPr>
-        <w:t>, land-cover mapping, land-use</w:t>
-      </w:r>
-      <w:r>
-        <w:rPr>
-          <w:lang w:val="en-US"/>
-        </w:rPr>
-        <w:t>.</w:t>
-      </w:r>
-    </w:p>
-    <w:p>
-      <w:pPr>
+        <w:t>6</w:t>
+      </w:r>
+      <w:r>
+        <w:t xml:space="preserve"> referencias hasta el momento. </w:t>
+      </w:r>
+      <w:r>
+        <w:t xml:space="preserve">Revisar archivo </w:t>
+      </w:r>
+      <w:r>
+        <w:rPr>
+          <w:i/>
+        </w:rPr>
+        <w:t>thesis_references.bib</w:t>
+      </w:r>
+    </w:p>
+    <w:p>
+      <w:pPr>
+        <w:pStyle w:val="ListParagraph"/>
+        <w:numPr>
+          <w:ilvl w:val="0"/>
+          <w:numId w:val="1"/>
+        </w:numPr>
         <w:jc w:val="both"/>
       </w:pPr>
       <w:r>
@@ -186,22 +365,111 @@
           <w:b/>
           <w:i/>
         </w:rPr>
-        <w:t>Autores</w:t>
+        <w:t>Búsqueda por centros o grupos de investigación</w:t>
       </w:r>
       <w:r>
         <w:t xml:space="preserve">: </w:t>
       </w:r>
-      <w:r>
-        <w:t>Priscylla Ferraz Câmara Monteiro</w:t>
-      </w:r>
-      <w:r>
-        <w:t xml:space="preserve">, </w:t>
-      </w:r>
-    </w:p>
-    <w:p>
-      <w:pPr>
+    </w:p>
+    <w:p>
+      <w:pPr>
+        <w:pStyle w:val="ListParagraph"/>
+        <w:numPr>
+          <w:ilvl w:val="0"/>
+          <w:numId w:val="1"/>
+        </w:numPr>
         <w:jc w:val="both"/>
       </w:pPr>
+      <w:r>
+        <w:rPr>
+          <w:b/>
+          <w:i/>
+        </w:rPr>
+        <w:t xml:space="preserve">Búsqueda por </w:t>
+      </w:r>
+      <w:r>
+        <w:rPr>
+          <w:b/>
+          <w:i/>
+        </w:rPr>
+        <w:t>otros artículos, publicaciones en conferencias, libros y docum</w:t>
+      </w:r>
+      <w:r>
+        <w:rPr>
+          <w:b/>
+          <w:i/>
+        </w:rPr>
+        <w:t>entos relevante</w:t>
+      </w:r>
+      <w:r>
+        <w:rPr>
+          <w:b/>
+          <w:i/>
+        </w:rPr>
+        <w:t>s</w:t>
+      </w:r>
+      <w:r>
+        <w:t xml:space="preserve">: </w:t>
+      </w:r>
+      <w:r>
+        <w:t xml:space="preserve">6 </w:t>
+      </w:r>
+      <w:r>
+        <w:t xml:space="preserve">referencias hasta el momento. </w:t>
+      </w:r>
+      <w:r>
+        <w:t xml:space="preserve">Revisar archivo </w:t>
+      </w:r>
+      <w:r>
+        <w:rPr>
+          <w:i/>
+        </w:rPr>
+        <w:t>thesis_references.bib</w:t>
+      </w:r>
+    </w:p>
+    <w:p>
+      <w:pPr>
+        <w:jc w:val="both"/>
+      </w:pPr>
+      <w:r>
+        <w:t>A partir de la información adicional actualizar lista inicial de keywords, autores, instituciones, revistas y centros o grupos de investigación y repetir todos los pasos anteriores</w:t>
+      </w:r>
+    </w:p>
+    <w:p>
+      <w:pPr>
+        <w:jc w:val="both"/>
+      </w:pPr>
+      <w:r>
+        <w:rPr>
+          <w:b/>
+          <w:i/>
+        </w:rPr>
+        <w:t>Resumen de los artículos t</w:t>
+      </w:r>
+      <w:r>
+        <w:rPr>
+          <w:b/>
+          <w:i/>
+        </w:rPr>
+        <w:t>op 5</w:t>
+      </w:r>
+      <w:r>
+        <w:rPr>
+          <w:b/>
+          <w:i/>
+        </w:rPr>
+        <w:t xml:space="preserve"> </w:t>
+      </w:r>
+      <w:r>
+        <w:rPr>
+          <w:b/>
+          <w:i/>
+        </w:rPr>
+        <w:t>más relevantes</w:t>
+      </w:r>
+      <w:r>
+        <w:t xml:space="preserve">: </w:t>
+      </w:r>
       <w:bookmarkStart w:id="0" w:name="_GoBack"/>
       <w:bookmarkEnd w:id="0"/>
     </w:p>
@@ -212,17 +480,39 @@
       <w:r>
         <w:rPr>
           <w:b/>
-        </w:rPr>
-        <w:t>Búsqueda por keywords y autores</w:t>
-      </w:r>
-      <w:r>
-        <w:t xml:space="preserve"> (necesito 20 referencias</w:t>
-      </w:r>
-      <w:r>
-        <w:sym w:font="Wingdings" w:char="F04C"/>
-      </w:r>
-      <w:r>
-        <w:t>)</w:t>
+          <w:i/>
+        </w:rPr>
+        <w:t>Cuál cree usted que podría ser su aporte en el tema enfocado</w:t>
+      </w:r>
+      <w:r>
+        <w:t xml:space="preserve">: </w:t>
+      </w:r>
+      <w:r>
+        <w:t xml:space="preserve">Desde mi punto de vista, creo que el aporte más importante en la detección de áreas de cultivo de variedades criollas de frijol a partir de imágenes satelitales está centrado en la </w:t>
+      </w:r>
+      <w:r>
+        <w:t>integración</w:t>
+      </w:r>
+      <w:r>
+        <w:t xml:space="preserve"> de </w:t>
+      </w:r>
+      <w:r>
+        <w:t xml:space="preserve">metodologías </w:t>
+      </w:r>
+      <w:r>
+        <w:t xml:space="preserve">de clasificación </w:t>
+      </w:r>
+      <w:r>
+        <w:t>que exploten al máximo las características de los datos de entrada: imágenes provenientes de diferentes sensores</w:t>
+      </w:r>
+      <w:r>
+        <w:t>, diferentes niveles de medición del espectro electromagnético, diversa resolución espacial e</w:t>
+      </w:r>
+      <w:r>
+        <w:t xml:space="preserve"> información a través del tiempo</w:t>
+      </w:r>
+      <w:r>
+        <w:t xml:space="preserve">. </w:t>
       </w:r>
     </w:p>
     <w:p>
@@ -230,7 +520,17 @@
         <w:jc w:val="both"/>
       </w:pPr>
       <w:r>
-        <w:t>Referirse al archivo thesis_references.bib</w:t>
+        <w:rPr>
+          <w:b/>
+          <w:i/>
+        </w:rPr>
+        <w:t>Descripción de la idea inicial del proyecto de investigación</w:t>
+      </w:r>
+      <w:r>
+        <w:t xml:space="preserve">: </w:t>
+      </w:r>
+      <w:r>
+        <w:t>La idea inicial del proyecto de investigación consiste en realizar la clasificación e identificación de áreas donde está presentes variedades criollas de frijol a partir del uso de imágenes satelitales. En términos generales existen dos grandes clases de materiales que se cultivan: por un lado están las variedades de alto rendimiento que se producen a partir de mecanismos de mejoramiento genético formal, y por otro lado, están las variedades criollas que son mejoradas a partir de procedimientos de selección natural e intervención de las comunidades locales.</w:t>
       </w:r>
     </w:p>
     <w:p>
@@ -238,235 +538,83 @@
         <w:jc w:val="both"/>
       </w:pPr>
       <w:r>
-        <w:t>8 papers encontrados</w:t>
-      </w:r>
-    </w:p>
-    <w:p>
-      <w:pPr>
-        <w:jc w:val="both"/>
-      </w:pPr>
-    </w:p>
-    <w:p>
-      <w:pPr>
-        <w:jc w:val="both"/>
-      </w:pPr>
-      <w:r>
-        <w:rPr>
-          <w:b/>
-        </w:rPr>
-        <w:t>Búsqueda por revistas y conferencias</w:t>
-      </w:r>
-      <w:r>
-        <w:t xml:space="preserve"> (necesito 20 referencias</w:t>
-      </w:r>
-      <w:r>
-        <w:sym w:font="Wingdings" w:char="F04C"/>
-      </w:r>
-      <w:r>
-        <w:t>)</w:t>
-      </w:r>
-    </w:p>
-    <w:p>
-      <w:pPr>
-        <w:jc w:val="both"/>
-        <w:rPr>
-          <w:lang w:val="en-US"/>
-        </w:rPr>
-      </w:pPr>
-      <w:r>
-        <w:rPr>
-          <w:b/>
-          <w:i/>
-          <w:lang w:val="en-US"/>
-        </w:rPr>
-        <w:t>Journals</w:t>
-      </w:r>
-      <w:r>
-        <w:rPr>
-          <w:lang w:val="en-US"/>
-        </w:rPr>
-        <w:t>: Scientia Agricola, Precision Agriculture</w:t>
-      </w:r>
-      <w:r>
-        <w:rPr>
-          <w:lang w:val="en-US"/>
-        </w:rPr>
-        <w:t xml:space="preserve">, </w:t>
-      </w:r>
-      <w:r>
-        <w:rPr>
-          <w:lang w:val="en-US"/>
-        </w:rPr>
-        <w:t xml:space="preserve">IEEE </w:t>
-      </w:r>
-      <w:r>
-        <w:rPr>
-          <w:lang w:val="en-US"/>
-        </w:rPr>
-        <w:t>Journal of selected t</w:t>
-      </w:r>
-      <w:r>
-        <w:rPr>
-          <w:lang w:val="en-US"/>
-        </w:rPr>
-        <w:t xml:space="preserve">opics </w:t>
-      </w:r>
-      <w:r>
-        <w:rPr>
-          <w:lang w:val="en-US"/>
-        </w:rPr>
-        <w:t>i</w:t>
-      </w:r>
-      <w:r>
-        <w:rPr>
-          <w:lang w:val="en-US"/>
-        </w:rPr>
-        <w:t xml:space="preserve">n </w:t>
-      </w:r>
-      <w:r>
-        <w:rPr>
-          <w:lang w:val="en-US"/>
-        </w:rPr>
-        <w:t>A</w:t>
-      </w:r>
-      <w:r>
-        <w:rPr>
-          <w:lang w:val="en-US"/>
-        </w:rPr>
-        <w:t xml:space="preserve">pplied Earth Observations </w:t>
-      </w:r>
-      <w:r>
-        <w:rPr>
-          <w:lang w:val="en-US"/>
-        </w:rPr>
-        <w:t>a</w:t>
-      </w:r>
-      <w:r>
-        <w:rPr>
-          <w:lang w:val="en-US"/>
-        </w:rPr>
-        <w:t>nd Remote Sensing</w:t>
-      </w:r>
-    </w:p>
-    <w:p>
-      <w:pPr>
-        <w:jc w:val="both"/>
-        <w:rPr>
-          <w:lang w:val="en-US"/>
-        </w:rPr>
-      </w:pPr>
-      <w:r>
-        <w:rPr>
-          <w:lang w:val="en-US"/>
-        </w:rPr>
-        <w:t>5 papers encontrados</w:t>
-      </w:r>
-    </w:p>
-    <w:p>
-      <w:pPr>
-        <w:jc w:val="both"/>
-        <w:rPr>
-          <w:lang w:val="en-US"/>
-        </w:rPr>
-      </w:pPr>
-    </w:p>
-    <w:p>
-      <w:pPr>
-        <w:jc w:val="both"/>
-        <w:rPr>
-          <w:b/>
-        </w:rPr>
-      </w:pPr>
-      <w:r>
-        <w:rPr>
-          <w:b/>
-        </w:rPr>
-        <w:t>Búsqueda por centros o grupos de investigación</w:t>
-      </w:r>
-    </w:p>
-    <w:p>
-      <w:pPr>
-        <w:jc w:val="both"/>
-      </w:pPr>
-    </w:p>
-    <w:p>
-      <w:pPr>
-        <w:jc w:val="both"/>
-        <w:rPr>
-          <w:b/>
-        </w:rPr>
-      </w:pPr>
-      <w:r>
-        <w:rPr>
-          <w:b/>
-        </w:rPr>
-        <w:t>Agregar otros artículos, publicaciones en conferencias, libros y otros docum</w:t>
-      </w:r>
-      <w:r>
-        <w:rPr>
-          <w:b/>
-        </w:rPr>
-        <w:t>entos relevante</w:t>
-      </w:r>
-      <w:r>
-        <w:rPr>
-          <w:b/>
-        </w:rPr>
-        <w:t>s</w:t>
-      </w:r>
-    </w:p>
-    <w:p>
-      <w:pPr>
-        <w:jc w:val="both"/>
-      </w:pPr>
-      <w:r>
-        <w:t>6 papers encontrados</w:t>
-      </w:r>
-    </w:p>
-    <w:p>
-      <w:pPr>
-        <w:jc w:val="both"/>
-      </w:pPr>
-    </w:p>
-    <w:p>
-      <w:pPr>
-        <w:jc w:val="both"/>
-      </w:pPr>
-      <w:r>
-        <w:t>Construir listado de referencias bibliográficas</w:t>
-      </w:r>
-    </w:p>
-    <w:p>
-      <w:pPr>
-        <w:jc w:val="both"/>
-      </w:pPr>
+        <w:t>El interés del estudio surge debido a la necesidad de colectar y conservar</w:t>
+      </w:r>
+      <w:r>
+        <w:t xml:space="preserve"> </w:t>
+      </w:r>
+      <w:r>
+        <w:t xml:space="preserve">las variedades criollas dado que estas ofrecen una rica fuente de diversidad genética que puede ser aprovechada en el mejoramiento </w:t>
+      </w:r>
       <w:r>
         <w:lastRenderedPageBreak/>
-        <w:t>A partir de la información adicional actualizar lista inicial de keywords, autores, instituciones, revistas y centros o grupos de investigación y repetir todos los pasos anteriores</w:t>
-      </w:r>
-    </w:p>
-    <w:p>
-      <w:pPr>
-        <w:jc w:val="both"/>
-      </w:pPr>
-      <w:r>
-        <w:t>Selección de los 5 artículos más relevantes y resumen</w:t>
-      </w:r>
-    </w:p>
-    <w:p>
-      <w:pPr>
-        <w:jc w:val="both"/>
-      </w:pPr>
-      <w:r>
-        <w:t>Cuál cree usted que podría ser su aporte en el tema enfocado</w:t>
-      </w:r>
-    </w:p>
-    <w:p>
-      <w:pPr>
-        <w:jc w:val="both"/>
-      </w:pPr>
-      <w:r>
-        <w:t>Describir la idea inicial del proyecto de investigación</w:t>
+        <w:t xml:space="preserve">genético formal, transmitiendo caracteres de adaptación a ciertas condiciones climáticas y como fuente de nutrientes. En este sentido, los algoritmos de inteligencia artificial, específicamente los </w:t>
+      </w:r>
+      <w:r>
+        <w:t>que se enfocan en el</w:t>
+      </w:r>
+      <w:r>
+        <w:t xml:space="preserve"> reconocimiento de patrones en imágenes, entran a jugar un rol primordial al momento de abordar el problema, dado que al contar con imágenes satelitales tomadas en diferentes momentos del tiempo </w:t>
+      </w:r>
+      <w:r>
+        <w:t xml:space="preserve">y </w:t>
+      </w:r>
+      <w:r>
+        <w:t xml:space="preserve">a partir del </w:t>
+      </w:r>
+      <w:r>
+        <w:t>conoci</w:t>
+      </w:r>
+      <w:r>
+        <w:t>mi</w:t>
+      </w:r>
+      <w:r>
+        <w:t>en</w:t>
+      </w:r>
+      <w:r>
+        <w:t>t</w:t>
+      </w:r>
+      <w:r>
+        <w:t xml:space="preserve">o </w:t>
+      </w:r>
+      <w:r>
+        <w:t xml:space="preserve">de </w:t>
+      </w:r>
+      <w:r>
+        <w:t>la fenología del cultivo</w:t>
+      </w:r>
+      <w:r>
+        <w:t xml:space="preserve">, es decir, las etapas de desarrollo que abarcan el periodo de siembra hasta cosecha, se necesita construir un algoritmo clasificador que permita: </w:t>
+      </w:r>
+      <w:r>
+        <w:rPr>
+          <w:i/>
+        </w:rPr>
+        <w:t>a)</w:t>
+      </w:r>
+      <w:r>
+        <w:t xml:space="preserve"> diferenciar entre área sembrada de frijol vs área sembrada de otros cultivos, </w:t>
+      </w:r>
+      <w:r>
+        <w:rPr>
+          <w:i/>
+        </w:rPr>
+        <w:t>b)</w:t>
+      </w:r>
+      <w:r>
+        <w:t xml:space="preserve"> discriminar entre área sembrada de variedades de frijol de alto rendimiento vs área sembrada de variedades criollas de frijol</w:t>
+      </w:r>
+      <w:r>
+        <w:t xml:space="preserve">, y </w:t>
+      </w:r>
+      <w:r>
+        <w:rPr>
+          <w:i/>
+        </w:rPr>
+        <w:t>c)</w:t>
+      </w:r>
+      <w:r>
+        <w:t xml:space="preserve"> aprovechar la información espacio-temporal de las imágenes satelitales para obtener una clasificación más precisa.</w:t>
       </w:r>
     </w:p>
     <w:sectPr>
@@ -477,6 +625,105 @@
     </w:sectPr>
   </w:body>
 </w:document>
+</file>
+
+<file path=word/numbering.xml><?xml version="1.0" encoding="utf-8"?>
+<w:numbering xmlns:wpc="http://schemas.microsoft.com/office/word/2010/wordprocessingCanvas" xmlns:mc="http://schemas.openxmlformats.org/markup-compatibility/2006" xmlns:o="urn:schemas-microsoft-com:office:office" xmlns:r="http://schemas.openxmlformats.org/officeDocument/2006/relationships" xmlns:m="http://schemas.openxmlformats.org/officeDocument/2006/math" xmlns:v="urn:schemas-microsoft-com:vml" xmlns:wp14="http://schemas.microsoft.com/office/word/2010/wordprocessingDrawing" xmlns:wp="http://schemas.openxmlformats.org/drawingml/2006/wordprocessingDrawing" xmlns:w10="urn:schemas-microsoft-com:office:word" xmlns:w="http://schemas.openxmlformats.org/wordprocessingml/2006/main" xmlns:w14="http://schemas.microsoft.com/office/word/2010/wordml" xmlns:w15="http://schemas.microsoft.com/office/word/2012/wordml" xmlns:wpg="http://schemas.microsoft.com/office/word/2010/wordprocessingGroup" xmlns:wpi="http://schemas.microsoft.com/office/word/2010/wordprocessingInk" xmlns:wne="http://schemas.microsoft.com/office/word/2006/wordml" xmlns:wps="http://schemas.microsoft.com/office/word/2010/wordprocessingShape" mc:Ignorable="w14 w15 wp14">
+  <w:abstractNum w:abstractNumId="0" w15:restartNumberingAfterBreak="0">
+    <w:nsid w:val="3B2C54CD"/>
+    <w:multiLevelType w:val="hybridMultilevel"/>
+    <w:tmpl w:val="0652FB06"/>
+    <w:lvl w:ilvl="0" w:tplc="F044F3E4">
+      <w:start w:val="1"/>
+      <w:numFmt w:val="decimal"/>
+      <w:lvlText w:val="%1."/>
+      <w:lvlJc w:val="left"/>
+      <w:pPr>
+        <w:ind w:left="720" w:hanging="360"/>
+      </w:pPr>
+      <w:rPr>
+        <w:rFonts w:hint="default"/>
+        <w:b/>
+        <w:i/>
+      </w:rPr>
+    </w:lvl>
+    <w:lvl w:ilvl="1" w:tplc="240A0019" w:tentative="1">
+      <w:start w:val="1"/>
+      <w:numFmt w:val="lowerLetter"/>
+      <w:lvlText w:val="%2."/>
+      <w:lvlJc w:val="left"/>
+      <w:pPr>
+        <w:ind w:left="1440" w:hanging="360"/>
+      </w:pPr>
+    </w:lvl>
+    <w:lvl w:ilvl="2" w:tplc="240A001B" w:tentative="1">
+      <w:start w:val="1"/>
+      <w:numFmt w:val="lowerRoman"/>
+      <w:lvlText w:val="%3."/>
+      <w:lvlJc w:val="right"/>
+      <w:pPr>
+        <w:ind w:left="2160" w:hanging="180"/>
+      </w:pPr>
+    </w:lvl>
+    <w:lvl w:ilvl="3" w:tplc="240A000F" w:tentative="1">
+      <w:start w:val="1"/>
+      <w:numFmt w:val="decimal"/>
+      <w:lvlText w:val="%4."/>
+      <w:lvlJc w:val="left"/>
+      <w:pPr>
+        <w:ind w:left="2880" w:hanging="360"/>
+      </w:pPr>
+    </w:lvl>
+    <w:lvl w:ilvl="4" w:tplc="240A0019" w:tentative="1">
+      <w:start w:val="1"/>
+      <w:numFmt w:val="lowerLetter"/>
+      <w:lvlText w:val="%5."/>
+      <w:lvlJc w:val="left"/>
+      <w:pPr>
+        <w:ind w:left="3600" w:hanging="360"/>
+      </w:pPr>
+    </w:lvl>
+    <w:lvl w:ilvl="5" w:tplc="240A001B" w:tentative="1">
+      <w:start w:val="1"/>
+      <w:numFmt w:val="lowerRoman"/>
+      <w:lvlText w:val="%6."/>
+      <w:lvlJc w:val="right"/>
+      <w:pPr>
+        <w:ind w:left="4320" w:hanging="180"/>
+      </w:pPr>
+    </w:lvl>
+    <w:lvl w:ilvl="6" w:tplc="240A000F" w:tentative="1">
+      <w:start w:val="1"/>
+      <w:numFmt w:val="decimal"/>
+      <w:lvlText w:val="%7."/>
+      <w:lvlJc w:val="left"/>
+      <w:pPr>
+        <w:ind w:left="5040" w:hanging="360"/>
+      </w:pPr>
+    </w:lvl>
+    <w:lvl w:ilvl="7" w:tplc="240A0019" w:tentative="1">
+      <w:start w:val="1"/>
+      <w:numFmt w:val="lowerLetter"/>
+      <w:lvlText w:val="%8."/>
+      <w:lvlJc w:val="left"/>
+      <w:pPr>
+        <w:ind w:left="5760" w:hanging="360"/>
+      </w:pPr>
+    </w:lvl>
+    <w:lvl w:ilvl="8" w:tplc="240A001B" w:tentative="1">
+      <w:start w:val="1"/>
+      <w:numFmt w:val="lowerRoman"/>
+      <w:lvlText w:val="%9."/>
+      <w:lvlJc w:val="right"/>
+      <w:pPr>
+        <w:ind w:left="6480" w:hanging="180"/>
+      </w:pPr>
+    </w:lvl>
+  </w:abstractNum>
+  <w:num w:numId="1">
+    <w:abstractNumId w:val="0"/>
+  </w:num>
+</w:numbering>
 </file>
 
 <file path=word/styles.xml><?xml version="1.0" encoding="utf-8"?>
@@ -909,6 +1156,17 @@
       <w:spacing w:after="0" w:line="240" w:lineRule="auto"/>
     </w:pPr>
   </w:style>
+  <w:style w:type="paragraph" w:styleId="ListParagraph">
+    <w:name w:val="List Paragraph"/>
+    <w:basedOn w:val="Normal"/>
+    <w:uiPriority w:val="34"/>
+    <w:qFormat/>
+    <w:rsid w:val="00C20EFD"/>
+    <w:pPr>
+      <w:ind w:left="720"/>
+      <w:contextualSpacing/>
+    </w:pPr>
+  </w:style>
 </w:styles>
 </file>
 

</xml_diff>